<commit_message>
Update Tareas a repartir practica 2.docx
</commit_message>
<xml_diff>
--- a/Tareas a repartir practica 2.docx
+++ b/Tareas a repartir practica 2.docx
@@ -1,6 +1,6 @@
 
 <file path=word/document.xml><?xml version="1.0" encoding="utf-8"?>
-<w:document xmlns:wpc="http://schemas.microsoft.com/office/word/2010/wordprocessingCanvas" xmlns:cx="http://schemas.microsoft.com/office/drawing/2014/chartex" xmlns:mc="http://schemas.openxmlformats.org/markup-compatibility/2006" xmlns:o="urn:schemas-microsoft-com:office:office" xmlns:r="http://schemas.openxmlformats.org/officeDocument/2006/relationships" xmlns:m="http://schemas.openxmlformats.org/officeDocument/2006/math" xmlns:v="urn:schemas-microsoft-com:vml" xmlns:wp14="http://schemas.microsoft.com/office/word/2010/wordprocessingDrawing" xmlns:wp="http://schemas.openxmlformats.org/drawingml/2006/wordprocessingDrawing" xmlns:w10="urn:schemas-microsoft-com:office:word" xmlns:w="http://schemas.openxmlformats.org/wordprocessingml/2006/main" xmlns:w14="http://schemas.microsoft.com/office/word/2010/wordml" xmlns:w15="http://schemas.microsoft.com/office/word/2012/wordml" xmlns:w16se="http://schemas.microsoft.com/office/word/2015/wordml/symex" xmlns:wpg="http://schemas.microsoft.com/office/word/2010/wordprocessingGroup" xmlns:wpi="http://schemas.microsoft.com/office/word/2010/wordprocessingInk" xmlns:wne="http://schemas.microsoft.com/office/word/2006/wordml" xmlns:wps="http://schemas.microsoft.com/office/word/2010/wordprocessingShape" mc:Ignorable="w14 w15 w16se wp14">
+<w:document xmlns:wpc="http://schemas.microsoft.com/office/word/2010/wordprocessingCanvas" xmlns:cx="http://schemas.microsoft.com/office/drawing/2014/chartex" xmlns:cx1="http://schemas.microsoft.com/office/drawing/2015/9/8/chartex" xmlns:cx2="http://schemas.microsoft.com/office/drawing/2015/10/21/chartex" xmlns:cx3="http://schemas.microsoft.com/office/drawing/2016/5/9/chartex" xmlns:cx4="http://schemas.microsoft.com/office/drawing/2016/5/10/chartex" xmlns:cx5="http://schemas.microsoft.com/office/drawing/2016/5/11/chartex" xmlns:cx6="http://schemas.microsoft.com/office/drawing/2016/5/12/chartex" xmlns:cx7="http://schemas.microsoft.com/office/drawing/2016/5/13/chartex" xmlns:cx8="http://schemas.microsoft.com/office/drawing/2016/5/14/chartex" xmlns:mc="http://schemas.openxmlformats.org/markup-compatibility/2006" xmlns:aink="http://schemas.microsoft.com/office/drawing/2016/ink" xmlns:am3d="http://schemas.microsoft.com/office/drawing/2017/model3d" xmlns:o="urn:schemas-microsoft-com:office:office" xmlns:r="http://schemas.openxmlformats.org/officeDocument/2006/relationships" xmlns:m="http://schemas.openxmlformats.org/officeDocument/2006/math" xmlns:v="urn:schemas-microsoft-com:vml" xmlns:wp14="http://schemas.microsoft.com/office/word/2010/wordprocessingDrawing" xmlns:wp="http://schemas.openxmlformats.org/drawingml/2006/wordprocessingDrawing" xmlns:w10="urn:schemas-microsoft-com:office:word" xmlns:w="http://schemas.openxmlformats.org/wordprocessingml/2006/main" xmlns:w14="http://schemas.microsoft.com/office/word/2010/wordml" xmlns:w15="http://schemas.microsoft.com/office/word/2012/wordml" xmlns:w16cid="http://schemas.microsoft.com/office/word/2016/wordml/cid" xmlns:w16se="http://schemas.microsoft.com/office/word/2015/wordml/symex" xmlns:wpg="http://schemas.microsoft.com/office/word/2010/wordprocessingGroup" xmlns:wpi="http://schemas.microsoft.com/office/word/2010/wordprocessingInk" xmlns:wne="http://schemas.microsoft.com/office/word/2006/wordml" xmlns:wps="http://schemas.microsoft.com/office/word/2010/wordprocessingShape" mc:Ignorable="w14 w15 w16se w16cid wp14">
   <w:body>
     <w:p>
       <w:pPr>
@@ -91,7 +91,7 @@
           <w:sz w:val="24"/>
           <w:szCs w:val="24"/>
         </w:rPr>
-        <w:t xml:space="preserve"> </w:t>
+        <w:t xml:space="preserve"> Backlogs 2 de cada sprint uno antes de realizarlo y otro después de realizarlo, si no está ese </w:t>
       </w:r>
       <w:proofErr w:type="spellStart"/>
       <w:r>
@@ -99,7 +99,7 @@
           <w:sz w:val="24"/>
           <w:szCs w:val="24"/>
         </w:rPr>
-        <w:t>Backlogs</w:t>
+        <w:t>product</w:t>
       </w:r>
       <w:proofErr w:type="spellEnd"/>
       <w:r>
@@ -107,39 +107,7 @@
           <w:sz w:val="24"/>
           <w:szCs w:val="24"/>
         </w:rPr>
-        <w:t xml:space="preserve"> 2 de cada sprint uno antes de realizarlo y otro después de realizarlo, si no está ese </w:t>
-      </w:r>
-      <w:proofErr w:type="spellStart"/>
-      <w:r>
-        <w:rPr>
-          <w:sz w:val="24"/>
-          <w:szCs w:val="24"/>
-        </w:rPr>
-        <w:t>product</w:t>
-      </w:r>
-      <w:proofErr w:type="spellEnd"/>
-      <w:r>
-        <w:rPr>
-          <w:sz w:val="24"/>
-          <w:szCs w:val="24"/>
-        </w:rPr>
-        <w:t xml:space="preserve"> </w:t>
-      </w:r>
-      <w:proofErr w:type="spellStart"/>
-      <w:r>
-        <w:rPr>
-          <w:sz w:val="24"/>
-          <w:szCs w:val="24"/>
-        </w:rPr>
-        <w:t>backlog</w:t>
-      </w:r>
-      <w:proofErr w:type="spellEnd"/>
-      <w:r>
-        <w:rPr>
-          <w:sz w:val="24"/>
-          <w:szCs w:val="24"/>
-        </w:rPr>
-        <w:t xml:space="preserve"> se inventa </w:t>
+        <w:t xml:space="preserve"> backlog se inventa </w:t>
       </w:r>
       <w:proofErr w:type="spellStart"/>
       <w:r>
@@ -406,161 +374,14 @@
           <w:sz w:val="24"/>
           <w:szCs w:val="24"/>
         </w:rPr>
-        <w:t xml:space="preserve">1ª persona </w:t>
-      </w:r>
-      <w:proofErr w:type="gramStart"/>
-      <w:r>
-        <w:rPr>
-          <w:sz w:val="24"/>
-          <w:szCs w:val="24"/>
-        </w:rPr>
-        <w:t xml:space="preserve">(  </w:t>
-      </w:r>
-      <w:proofErr w:type="gramEnd"/>
-      <w:r>
-        <w:rPr>
-          <w:sz w:val="24"/>
-          <w:szCs w:val="24"/>
-        </w:rPr>
-        <w:t xml:space="preserve">             ):</w:t>
-      </w:r>
-    </w:p>
-    <w:p>
-      <w:pPr>
-        <w:rPr>
-          <w:sz w:val="24"/>
-          <w:szCs w:val="24"/>
-        </w:rPr>
-      </w:pPr>
-      <w:r>
-        <w:rPr>
-          <w:sz w:val="24"/>
-          <w:szCs w:val="24"/>
-        </w:rPr>
-        <w:t xml:space="preserve">Puntos: </w:t>
-      </w:r>
-      <w:proofErr w:type="gramStart"/>
-      <w:r>
-        <w:rPr>
-          <w:sz w:val="24"/>
-          <w:szCs w:val="24"/>
-        </w:rPr>
-        <w:t>3.1 ,</w:t>
-      </w:r>
-      <w:proofErr w:type="gramEnd"/>
-      <w:r>
-        <w:rPr>
-          <w:sz w:val="24"/>
-          <w:szCs w:val="24"/>
-        </w:rPr>
-        <w:t xml:space="preserve"> 5 y 7.</w:t>
-      </w:r>
-    </w:p>
-    <w:p>
-      <w:pPr>
-        <w:rPr>
-          <w:sz w:val="24"/>
-          <w:szCs w:val="24"/>
-        </w:rPr>
-      </w:pPr>
-      <w:r>
-        <w:rPr>
-          <w:sz w:val="24"/>
-          <w:szCs w:val="24"/>
-        </w:rPr>
-        <w:t xml:space="preserve">2ª </w:t>
-      </w:r>
-      <w:proofErr w:type="gramStart"/>
-      <w:r>
-        <w:rPr>
-          <w:sz w:val="24"/>
-          <w:szCs w:val="24"/>
-        </w:rPr>
-        <w:t xml:space="preserve">persona(  </w:t>
-      </w:r>
-      <w:proofErr w:type="gramEnd"/>
-      <w:r>
-        <w:rPr>
-          <w:sz w:val="24"/>
-          <w:szCs w:val="24"/>
-        </w:rPr>
-        <w:t xml:space="preserve">               ):</w:t>
-      </w:r>
-    </w:p>
-    <w:p>
-      <w:pPr>
-        <w:rPr>
-          <w:sz w:val="24"/>
-          <w:szCs w:val="24"/>
-        </w:rPr>
-      </w:pPr>
-      <w:r>
-        <w:rPr>
-          <w:sz w:val="24"/>
-          <w:szCs w:val="24"/>
-        </w:rPr>
-        <w:t>Puntos: 3.2 y 6.</w:t>
-      </w:r>
-    </w:p>
-    <w:p>
-      <w:pPr>
-        <w:rPr>
-          <w:sz w:val="24"/>
-          <w:szCs w:val="24"/>
-        </w:rPr>
-      </w:pPr>
-      <w:r>
-        <w:rPr>
-          <w:sz w:val="24"/>
-          <w:szCs w:val="24"/>
-        </w:rPr>
-        <w:t xml:space="preserve">3ª </w:t>
-      </w:r>
-      <w:proofErr w:type="gramStart"/>
-      <w:r>
-        <w:rPr>
-          <w:sz w:val="24"/>
-          <w:szCs w:val="24"/>
-        </w:rPr>
-        <w:t xml:space="preserve">persona(  </w:t>
-      </w:r>
-      <w:proofErr w:type="gramEnd"/>
-      <w:r>
-        <w:rPr>
-          <w:sz w:val="24"/>
-          <w:szCs w:val="24"/>
-        </w:rPr>
-        <w:t xml:space="preserve">               ):</w:t>
-      </w:r>
-    </w:p>
-    <w:p>
-      <w:pPr>
-        <w:rPr>
-          <w:sz w:val="24"/>
-          <w:szCs w:val="24"/>
-        </w:rPr>
-      </w:pPr>
-      <w:r>
-        <w:rPr>
-          <w:sz w:val="24"/>
-          <w:szCs w:val="24"/>
-        </w:rPr>
-        <w:t>Puntos: 3.6 y 3.7.</w:t>
-      </w:r>
-    </w:p>
-    <w:p>
-      <w:pPr>
-        <w:rPr>
-          <w:sz w:val="24"/>
-          <w:szCs w:val="24"/>
-        </w:rPr>
-      </w:pPr>
-      <w:r>
-        <w:rPr>
-          <w:sz w:val="24"/>
-          <w:szCs w:val="24"/>
-        </w:rPr>
-        <w:t>4ª persona(</w:t>
+        <w:t xml:space="preserve">1ª persona ( </w:t>
+      </w:r>
+      <w:r>
+        <w:rPr>
+          <w:sz w:val="24"/>
+          <w:szCs w:val="24"/>
+        </w:rPr>
+        <w:t>Adrian</w:t>
       </w:r>
       <w:bookmarkStart w:id="0" w:name="_GoBack"/>
       <w:bookmarkEnd w:id="0"/>
@@ -569,7 +390,145 @@
           <w:sz w:val="24"/>
           <w:szCs w:val="24"/>
         </w:rPr>
-        <w:t>Tomás</w:t>
+        <w:t xml:space="preserve"> ):</w:t>
+      </w:r>
+    </w:p>
+    <w:p>
+      <w:pPr>
+        <w:rPr>
+          <w:sz w:val="24"/>
+          <w:szCs w:val="24"/>
+        </w:rPr>
+      </w:pPr>
+      <w:r>
+        <w:rPr>
+          <w:sz w:val="24"/>
+          <w:szCs w:val="24"/>
+        </w:rPr>
+        <w:t xml:space="preserve">Puntos: </w:t>
+      </w:r>
+      <w:proofErr w:type="gramStart"/>
+      <w:r>
+        <w:rPr>
+          <w:sz w:val="24"/>
+          <w:szCs w:val="24"/>
+        </w:rPr>
+        <w:t>3.1 ,</w:t>
+      </w:r>
+      <w:proofErr w:type="gramEnd"/>
+      <w:r>
+        <w:rPr>
+          <w:sz w:val="24"/>
+          <w:szCs w:val="24"/>
+        </w:rPr>
+        <w:t xml:space="preserve"> 5 y 7.</w:t>
+      </w:r>
+    </w:p>
+    <w:p>
+      <w:pPr>
+        <w:rPr>
+          <w:sz w:val="24"/>
+          <w:szCs w:val="24"/>
+        </w:rPr>
+      </w:pPr>
+      <w:r>
+        <w:rPr>
+          <w:sz w:val="24"/>
+          <w:szCs w:val="24"/>
+        </w:rPr>
+        <w:t xml:space="preserve">2ª </w:t>
+      </w:r>
+      <w:proofErr w:type="gramStart"/>
+      <w:r>
+        <w:rPr>
+          <w:sz w:val="24"/>
+          <w:szCs w:val="24"/>
+        </w:rPr>
+        <w:t xml:space="preserve">persona(  </w:t>
+      </w:r>
+      <w:proofErr w:type="gramEnd"/>
+      <w:r>
+        <w:rPr>
+          <w:sz w:val="24"/>
+          <w:szCs w:val="24"/>
+        </w:rPr>
+        <w:t xml:space="preserve">               ):</w:t>
+      </w:r>
+    </w:p>
+    <w:p>
+      <w:pPr>
+        <w:rPr>
+          <w:sz w:val="24"/>
+          <w:szCs w:val="24"/>
+        </w:rPr>
+      </w:pPr>
+      <w:r>
+        <w:rPr>
+          <w:sz w:val="24"/>
+          <w:szCs w:val="24"/>
+        </w:rPr>
+        <w:t>Puntos: 3.2 y 6.</w:t>
+      </w:r>
+    </w:p>
+    <w:p>
+      <w:pPr>
+        <w:rPr>
+          <w:sz w:val="24"/>
+          <w:szCs w:val="24"/>
+        </w:rPr>
+      </w:pPr>
+      <w:r>
+        <w:rPr>
+          <w:sz w:val="24"/>
+          <w:szCs w:val="24"/>
+        </w:rPr>
+        <w:t xml:space="preserve">3ª </w:t>
+      </w:r>
+      <w:proofErr w:type="gramStart"/>
+      <w:r>
+        <w:rPr>
+          <w:sz w:val="24"/>
+          <w:szCs w:val="24"/>
+        </w:rPr>
+        <w:t xml:space="preserve">persona(  </w:t>
+      </w:r>
+      <w:proofErr w:type="gramEnd"/>
+      <w:r>
+        <w:rPr>
+          <w:sz w:val="24"/>
+          <w:szCs w:val="24"/>
+        </w:rPr>
+        <w:t xml:space="preserve">               ):</w:t>
+      </w:r>
+    </w:p>
+    <w:p>
+      <w:pPr>
+        <w:rPr>
+          <w:sz w:val="24"/>
+          <w:szCs w:val="24"/>
+        </w:rPr>
+      </w:pPr>
+      <w:r>
+        <w:rPr>
+          <w:sz w:val="24"/>
+          <w:szCs w:val="24"/>
+        </w:rPr>
+        <w:t>Puntos: 3.6 y 3.7.</w:t>
+      </w:r>
+    </w:p>
+    <w:p>
+      <w:pPr>
+        <w:rPr>
+          <w:sz w:val="24"/>
+          <w:szCs w:val="24"/>
+        </w:rPr>
+      </w:pPr>
+      <w:r>
+        <w:rPr>
+          <w:sz w:val="24"/>
+          <w:szCs w:val="24"/>
+        </w:rPr>
+        <w:t>4ª persona(Tomás</w:t>
       </w:r>
       <w:r>
         <w:rPr>
@@ -714,7 +673,7 @@
 </file>
 
 <file path=word/styles.xml><?xml version="1.0" encoding="utf-8"?>
-<w:styles xmlns:mc="http://schemas.openxmlformats.org/markup-compatibility/2006" xmlns:r="http://schemas.openxmlformats.org/officeDocument/2006/relationships" xmlns:w="http://schemas.openxmlformats.org/wordprocessingml/2006/main" xmlns:w14="http://schemas.microsoft.com/office/word/2010/wordml" xmlns:w15="http://schemas.microsoft.com/office/word/2012/wordml" xmlns:w16se="http://schemas.microsoft.com/office/word/2015/wordml/symex" mc:Ignorable="w14 w15 w16se">
+<w:styles xmlns:mc="http://schemas.openxmlformats.org/markup-compatibility/2006" xmlns:r="http://schemas.openxmlformats.org/officeDocument/2006/relationships" xmlns:w="http://schemas.openxmlformats.org/wordprocessingml/2006/main" xmlns:w14="http://schemas.microsoft.com/office/word/2010/wordml" xmlns:w15="http://schemas.microsoft.com/office/word/2012/wordml" xmlns:w16cid="http://schemas.microsoft.com/office/word/2016/wordml/cid" xmlns:w16se="http://schemas.microsoft.com/office/word/2015/wordml/symex" mc:Ignorable="w14 w15 w16se w16cid">
   <w:docDefaults>
     <w:rPrDefault>
       <w:rPr>
@@ -730,7 +689,7 @@
       </w:pPr>
     </w:pPrDefault>
   </w:docDefaults>
-  <w:latentStyles w:defLockedState="0" w:defUIPriority="99" w:defSemiHidden="0" w:defUnhideWhenUsed="0" w:defQFormat="0" w:count="371">
+  <w:latentStyles w:defLockedState="0" w:defUIPriority="99" w:defSemiHidden="0" w:defUnhideWhenUsed="0" w:defQFormat="0" w:count="375">
     <w:lsdException w:name="Normal" w:uiPriority="0" w:qFormat="1"/>
     <w:lsdException w:name="heading 1" w:uiPriority="9" w:qFormat="1"/>
     <w:lsdException w:name="heading 2" w:semiHidden="1" w:uiPriority="9" w:unhideWhenUsed="1" w:qFormat="1"/>
@@ -836,7 +795,6 @@
     <w:lsdException w:name="HTML Sample" w:semiHidden="1" w:unhideWhenUsed="1"/>
     <w:lsdException w:name="HTML Typewriter" w:semiHidden="1" w:unhideWhenUsed="1"/>
     <w:lsdException w:name="HTML Variable" w:semiHidden="1" w:unhideWhenUsed="1"/>
-    <w:lsdException w:name="Normal Table" w:semiHidden="1" w:unhideWhenUsed="1"/>
     <w:lsdException w:name="annotation subject" w:semiHidden="1" w:unhideWhenUsed="1"/>
     <w:lsdException w:name="No List" w:semiHidden="1" w:unhideWhenUsed="1"/>
     <w:lsdException w:name="Outline List 1" w:semiHidden="1" w:unhideWhenUsed="1"/>
@@ -880,10 +838,8 @@
     <w:lsdException w:name="Table Elegant" w:semiHidden="1" w:unhideWhenUsed="1"/>
     <w:lsdException w:name="Table Professional" w:semiHidden="1" w:unhideWhenUsed="1"/>
     <w:lsdException w:name="Table Subtle 1" w:semiHidden="1" w:unhideWhenUsed="1"/>
-    <w:lsdException w:name="Table Subtle 2" w:semiHidden="1" w:unhideWhenUsed="1"/>
     <w:lsdException w:name="Table Web 1" w:semiHidden="1" w:unhideWhenUsed="1"/>
     <w:lsdException w:name="Table Web 2" w:semiHidden="1" w:unhideWhenUsed="1"/>
-    <w:lsdException w:name="Table Web 3" w:semiHidden="1" w:unhideWhenUsed="1"/>
     <w:lsdException w:name="Balloon Text" w:semiHidden="1" w:unhideWhenUsed="1"/>
     <w:lsdException w:name="Table Grid" w:uiPriority="39"/>
     <w:lsdException w:name="Table Theme" w:semiHidden="1" w:unhideWhenUsed="1"/>
@@ -1102,6 +1058,10 @@
     <w:lsdException w:name="List Table 5 Dark Accent 6" w:uiPriority="50"/>
     <w:lsdException w:name="List Table 6 Colorful Accent 6" w:uiPriority="51"/>
     <w:lsdException w:name="List Table 7 Colorful Accent 6" w:uiPriority="52"/>
+    <w:lsdException w:name="Mention" w:semiHidden="1" w:unhideWhenUsed="1"/>
+    <w:lsdException w:name="Smart Hyperlink" w:semiHidden="1" w:unhideWhenUsed="1"/>
+    <w:lsdException w:name="Hashtag" w:semiHidden="1" w:unhideWhenUsed="1"/>
+    <w:lsdException w:name="Unresolved Mention" w:semiHidden="1" w:unhideWhenUsed="1"/>
   </w:latentStyles>
   <w:style w:type="paragraph" w:default="1" w:styleId="Normal">
     <w:name w:val="Normal"/>

</xml_diff>

<commit_message>
Reparto de tareas actualizado
</commit_message>
<xml_diff>
--- a/Tareas a repartir practica 2.docx
+++ b/Tareas a repartir practica 2.docx
@@ -9,12 +9,21 @@
           <w:szCs w:val="48"/>
         </w:rPr>
       </w:pPr>
+      <w:proofErr w:type="gramStart"/>
       <w:r>
         <w:rPr>
           <w:sz w:val="48"/>
           <w:szCs w:val="48"/>
         </w:rPr>
-        <w:t>Tareas a repartir:</w:t>
+        <w:t>Tareas a repartir</w:t>
+      </w:r>
+      <w:proofErr w:type="gramEnd"/>
+      <w:r>
+        <w:rPr>
+          <w:sz w:val="48"/>
+          <w:szCs w:val="48"/>
+        </w:rPr>
+        <w:t>:</w:t>
       </w:r>
     </w:p>
     <w:p>
@@ -436,6 +445,175 @@
         </w:rPr>
         <w:t xml:space="preserve">2ª persona( </w:t>
       </w:r>
+      <w:r>
+        <w:rPr>
+          <w:sz w:val="24"/>
+          <w:szCs w:val="24"/>
+        </w:rPr>
+        <w:t>Alberto</w:t>
+      </w:r>
+      <w:r>
+        <w:rPr>
+          <w:sz w:val="24"/>
+          <w:szCs w:val="24"/>
+        </w:rPr>
+        <w:t xml:space="preserve"> ):</w:t>
+      </w:r>
+    </w:p>
+    <w:p>
+      <w:pPr>
+        <w:rPr>
+          <w:sz w:val="24"/>
+          <w:szCs w:val="24"/>
+        </w:rPr>
+      </w:pPr>
+      <w:r>
+        <w:rPr>
+          <w:sz w:val="24"/>
+          <w:szCs w:val="24"/>
+        </w:rPr>
+        <w:t>Puntos: 3.2 y 6.</w:t>
+      </w:r>
+    </w:p>
+    <w:p>
+      <w:pPr>
+        <w:rPr>
+          <w:sz w:val="24"/>
+          <w:szCs w:val="24"/>
+        </w:rPr>
+      </w:pPr>
+      <w:r>
+        <w:rPr>
+          <w:sz w:val="24"/>
+          <w:szCs w:val="24"/>
+        </w:rPr>
+        <w:t xml:space="preserve">3ª </w:t>
+      </w:r>
+      <w:proofErr w:type="gramStart"/>
+      <w:r>
+        <w:rPr>
+          <w:sz w:val="24"/>
+          <w:szCs w:val="24"/>
+        </w:rPr>
+        <w:t xml:space="preserve">persona(  </w:t>
+      </w:r>
+      <w:proofErr w:type="gramEnd"/>
+      <w:r>
+        <w:rPr>
+          <w:sz w:val="24"/>
+          <w:szCs w:val="24"/>
+        </w:rPr>
+        <w:t xml:space="preserve">               ):</w:t>
+      </w:r>
+    </w:p>
+    <w:p>
+      <w:pPr>
+        <w:rPr>
+          <w:sz w:val="24"/>
+          <w:szCs w:val="24"/>
+        </w:rPr>
+      </w:pPr>
+      <w:r>
+        <w:rPr>
+          <w:sz w:val="24"/>
+          <w:szCs w:val="24"/>
+        </w:rPr>
+        <w:t>Puntos: 3.6 y 3.7.</w:t>
+      </w:r>
+    </w:p>
+    <w:p>
+      <w:pPr>
+        <w:rPr>
+          <w:sz w:val="24"/>
+          <w:szCs w:val="24"/>
+        </w:rPr>
+      </w:pPr>
+      <w:r>
+        <w:rPr>
+          <w:sz w:val="24"/>
+          <w:szCs w:val="24"/>
+        </w:rPr>
+        <w:t>4ª persona(Tomás</w:t>
+      </w:r>
+      <w:r>
+        <w:rPr>
+          <w:sz w:val="24"/>
+          <w:szCs w:val="24"/>
+        </w:rPr>
+        <w:t>):</w:t>
+      </w:r>
+    </w:p>
+    <w:p>
+      <w:pPr>
+        <w:rPr>
+          <w:sz w:val="24"/>
+          <w:szCs w:val="24"/>
+        </w:rPr>
+      </w:pPr>
+      <w:r>
+        <w:rPr>
+          <w:sz w:val="24"/>
+          <w:szCs w:val="24"/>
+        </w:rPr>
+        <w:t xml:space="preserve">Puntos: </w:t>
+      </w:r>
+      <w:r>
+        <w:rPr>
+          <w:sz w:val="24"/>
+          <w:szCs w:val="24"/>
+        </w:rPr>
+        <w:t>3.3,</w:t>
+      </w:r>
+      <w:r>
+        <w:rPr>
+          <w:sz w:val="24"/>
+          <w:szCs w:val="24"/>
+        </w:rPr>
+        <w:t xml:space="preserve"> 3.4 y 4.</w:t>
+      </w:r>
+    </w:p>
+    <w:p>
+      <w:pPr>
+        <w:rPr>
+          <w:sz w:val="24"/>
+          <w:szCs w:val="24"/>
+        </w:rPr>
+      </w:pPr>
+      <w:r>
+        <w:rPr>
+          <w:sz w:val="24"/>
+          <w:szCs w:val="24"/>
+        </w:rPr>
+        <w:t xml:space="preserve">5ª </w:t>
+      </w:r>
+      <w:r>
+        <w:rPr>
+          <w:sz w:val="24"/>
+          <w:szCs w:val="24"/>
+        </w:rPr>
+        <w:t>persona(</w:t>
+      </w:r>
+      <w:r>
+        <w:rPr>
+          <w:sz w:val="24"/>
+          <w:szCs w:val="24"/>
+        </w:rPr>
+        <w:t xml:space="preserve"> Augusto</w:t>
+      </w:r>
+      <w:r>
+        <w:rPr>
+          <w:sz w:val="24"/>
+          <w:szCs w:val="24"/>
+        </w:rPr>
+        <w:t xml:space="preserve"> </w:t>
+      </w:r>
+      <w:r>
+        <w:rPr>
+          <w:sz w:val="24"/>
+          <w:szCs w:val="24"/>
+        </w:rPr>
+        <w:t xml:space="preserve"> </w:t>
+      </w:r>
       <w:bookmarkStart w:id="0" w:name="_GoBack"/>
       <w:bookmarkEnd w:id="0"/>
       <w:r>
@@ -443,164 +621,7 @@
           <w:sz w:val="24"/>
           <w:szCs w:val="24"/>
         </w:rPr>
-        <w:t>Alberto</w:t>
-      </w:r>
-      <w:r>
-        <w:rPr>
-          <w:sz w:val="24"/>
-          <w:szCs w:val="24"/>
-        </w:rPr>
-        <w:t xml:space="preserve"> ):</w:t>
-      </w:r>
-    </w:p>
-    <w:p>
-      <w:pPr>
-        <w:rPr>
-          <w:sz w:val="24"/>
-          <w:szCs w:val="24"/>
-        </w:rPr>
-      </w:pPr>
-      <w:r>
-        <w:rPr>
-          <w:sz w:val="24"/>
-          <w:szCs w:val="24"/>
-        </w:rPr>
-        <w:t>Puntos: 3.2 y 6.</w:t>
-      </w:r>
-    </w:p>
-    <w:p>
-      <w:pPr>
-        <w:rPr>
-          <w:sz w:val="24"/>
-          <w:szCs w:val="24"/>
-        </w:rPr>
-      </w:pPr>
-      <w:r>
-        <w:rPr>
-          <w:sz w:val="24"/>
-          <w:szCs w:val="24"/>
-        </w:rPr>
-        <w:t xml:space="preserve">3ª </w:t>
-      </w:r>
-      <w:proofErr w:type="gramStart"/>
-      <w:r>
-        <w:rPr>
-          <w:sz w:val="24"/>
-          <w:szCs w:val="24"/>
-        </w:rPr>
-        <w:t xml:space="preserve">persona(  </w:t>
-      </w:r>
-      <w:proofErr w:type="gramEnd"/>
-      <w:r>
-        <w:rPr>
-          <w:sz w:val="24"/>
-          <w:szCs w:val="24"/>
-        </w:rPr>
-        <w:t xml:space="preserve">               ):</w:t>
-      </w:r>
-    </w:p>
-    <w:p>
-      <w:pPr>
-        <w:rPr>
-          <w:sz w:val="24"/>
-          <w:szCs w:val="24"/>
-        </w:rPr>
-      </w:pPr>
-      <w:r>
-        <w:rPr>
-          <w:sz w:val="24"/>
-          <w:szCs w:val="24"/>
-        </w:rPr>
-        <w:t>Puntos: 3.6 y 3.7.</w:t>
-      </w:r>
-    </w:p>
-    <w:p>
-      <w:pPr>
-        <w:rPr>
-          <w:sz w:val="24"/>
-          <w:szCs w:val="24"/>
-        </w:rPr>
-      </w:pPr>
-      <w:r>
-        <w:rPr>
-          <w:sz w:val="24"/>
-          <w:szCs w:val="24"/>
-        </w:rPr>
-        <w:t>4ª persona(Tomás</w:t>
-      </w:r>
-      <w:r>
-        <w:rPr>
-          <w:sz w:val="24"/>
-          <w:szCs w:val="24"/>
-        </w:rPr>
-        <w:t>):</w:t>
-      </w:r>
-    </w:p>
-    <w:p>
-      <w:pPr>
-        <w:rPr>
-          <w:sz w:val="24"/>
-          <w:szCs w:val="24"/>
-        </w:rPr>
-      </w:pPr>
-      <w:r>
-        <w:rPr>
-          <w:sz w:val="24"/>
-          <w:szCs w:val="24"/>
-        </w:rPr>
-        <w:t xml:space="preserve">Puntos: </w:t>
-      </w:r>
-      <w:r>
-        <w:rPr>
-          <w:sz w:val="24"/>
-          <w:szCs w:val="24"/>
-        </w:rPr>
-        <w:t>3.3,</w:t>
-      </w:r>
-      <w:r>
-        <w:rPr>
-          <w:sz w:val="24"/>
-          <w:szCs w:val="24"/>
-        </w:rPr>
-        <w:t xml:space="preserve"> 3.4 y 4.</w:t>
-      </w:r>
-    </w:p>
-    <w:p>
-      <w:pPr>
-        <w:rPr>
-          <w:sz w:val="24"/>
-          <w:szCs w:val="24"/>
-        </w:rPr>
-      </w:pPr>
-      <w:r>
-        <w:rPr>
-          <w:sz w:val="24"/>
-          <w:szCs w:val="24"/>
-        </w:rPr>
-        <w:t xml:space="preserve">5ª </w:t>
-      </w:r>
-      <w:proofErr w:type="gramStart"/>
-      <w:r>
-        <w:rPr>
-          <w:sz w:val="24"/>
-          <w:szCs w:val="24"/>
-        </w:rPr>
-        <w:t xml:space="preserve">persona( </w:t>
-      </w:r>
-      <w:r>
-        <w:rPr>
-          <w:sz w:val="24"/>
-          <w:szCs w:val="24"/>
-        </w:rPr>
-        <w:t xml:space="preserve"> </w:t>
-      </w:r>
-      <w:proofErr w:type="gramEnd"/>
-      <w:r>
-        <w:rPr>
-          <w:sz w:val="24"/>
-          <w:szCs w:val="24"/>
-        </w:rPr>
-        <w:t xml:space="preserve">              ):</w:t>
+        <w:t xml:space="preserve">  ):</w:t>
       </w:r>
     </w:p>
     <w:p>

</xml_diff>